<commit_message>
add process docx and pdf
add process docx and pdf
</commit_message>
<xml_diff>
--- a/Assignment_3_elee353.docx
+++ b/Assignment_3_elee353.docx
@@ -4,19 +4,34 @@
   <w:body>
     <w:p>
       <w:pPr>
+        <w:jc w:val="center"/>
+        <w:rPr>
+          <w:sz w:val="40"/>
+          <w:szCs w:val="40"/>
+        </w:rPr>
+      </w:pPr>
+      <w:r>
         <w:rPr>
           <w:rFonts w:hint="eastAsia"/>
+          <w:sz w:val="40"/>
+          <w:szCs w:val="40"/>
+        </w:rPr>
+        <w:t>SOFTENG 254 Assignment 3</w:t>
+      </w:r>
+    </w:p>
+    <w:p>
+      <w:pPr>
+        <w:jc w:val="center"/>
+        <w:rPr>
+          <w:sz w:val="40"/>
+          <w:szCs w:val="40"/>
         </w:rPr>
       </w:pPr>
       <w:r>
         <w:rPr>
-          <w:rFonts w:hint="eastAsia"/>
-        </w:rPr>
-        <w:t>SOFTENG 254 Assignment 3</w:t>
-      </w:r>
-    </w:p>
-    <w:p>
-      <w:r>
+          <w:sz w:val="40"/>
+          <w:szCs w:val="40"/>
+        </w:rPr>
         <w:t>Question 4: Process</w:t>
       </w:r>
     </w:p>
@@ -27,6 +42,9 @@
       <w:r>
         <w:t>elee353</w:t>
       </w:r>
+      <w:r>
+        <w:t>, Mike Lee</w:t>
+      </w:r>
     </w:p>
     <w:p>
       <w:r>
@@ -38,171 +56,124 @@
     </w:p>
     <w:p>
       <w:r>
-        <w:t xml:space="preserve">Firstly it addresses </w:t>
-      </w:r>
-      <w:r>
-        <w:t xml:space="preserve">the question, </w:t>
-      </w:r>
-      <w:r>
-        <w:t>‘What has to be done?’</w:t>
-      </w:r>
-      <w:r>
-        <w:t xml:space="preserve"> by collecting information form the clients such as a planning game with </w:t>
-      </w:r>
-      <w:r>
-        <w:t>the</w:t>
+        <w:t>A process can help in the following five concrete ways</w:t>
+      </w:r>
+      <w:r>
+        <w:t>:</w:t>
       </w:r>
       <w:r>
         <w:t xml:space="preserve"> </w:t>
       </w:r>
-      <w:r>
-        <w:t>client</w:t>
-      </w:r>
-      <w:r>
-        <w:t>.</w:t>
-      </w:r>
-    </w:p>
-    <w:p>
-      <w:r>
-        <w:t xml:space="preserve">The question, </w:t>
-      </w:r>
-      <w:r>
-        <w:t>‘Why do a task?’</w:t>
-      </w:r>
-      <w:r>
-        <w:t xml:space="preserve"> is addressed to </w:t>
-      </w:r>
-      <w:r>
-        <w:t xml:space="preserve">clarify the outcomes of the project and the produced </w:t>
-      </w:r>
-      <w:proofErr w:type="spellStart"/>
-      <w:r>
-        <w:t>artifacts</w:t>
-      </w:r>
-      <w:proofErr w:type="spellEnd"/>
-      <w:r>
-        <w:t>.</w:t>
-      </w:r>
-    </w:p>
-    <w:p>
-      <w:r>
-        <w:t xml:space="preserve">The question, </w:t>
-      </w:r>
-      <w:r>
-        <w:t>‘When should it be done?’</w:t>
-      </w:r>
-      <w:r>
-        <w:t xml:space="preserve"> is addressed</w:t>
-      </w:r>
-      <w:r>
-        <w:t xml:space="preserve"> to schedule the </w:t>
-      </w:r>
-    </w:p>
-    <w:p>
-      <w:r>
-        <w:t xml:space="preserve">The question, </w:t>
-      </w:r>
-      <w:r>
-        <w:t>‘Who does it?’</w:t>
-      </w:r>
-    </w:p>
-    <w:p>
-      <w:r>
-        <w:t xml:space="preserve">Lastly, the methods used, the </w:t>
-      </w:r>
-      <w:r>
-        <w:t xml:space="preserve">question, </w:t>
-      </w:r>
-      <w:r>
-        <w:t>‘How should it be done?’</w:t>
+    </w:p>
+    <w:p>
+      <w:r>
+        <w:rPr>
+          <w:rFonts w:hint="eastAsia"/>
+        </w:rPr>
+        <w:t>1. A</w:t>
+      </w:r>
+      <w:r>
+        <w:t xml:space="preserve"> process can help to use measured data to analyse cost benefit of new technologies and process changes.</w:t>
+      </w:r>
+      <w:r>
+        <w:t xml:space="preserve"> Hence it can improve </w:t>
+      </w:r>
+      <w:r>
+        <w:t xml:space="preserve">the </w:t>
+      </w:r>
+      <w:r>
+        <w:t>technology management.</w:t>
+      </w:r>
+    </w:p>
+    <w:p>
+      <w:r>
+        <w:rPr>
+          <w:rFonts w:hint="eastAsia"/>
+        </w:rPr>
+        <w:t>2.</w:t>
       </w:r>
       <w:r>
         <w:t xml:space="preserve"> </w:t>
       </w:r>
-    </w:p>
-    <w:p/>
-    <w:p>
-      <w:r>
-        <w:t xml:space="preserve">1. </w:t>
-      </w:r>
-      <w:r>
-        <w:t>Specify</w:t>
-      </w:r>
-      <w:r>
-        <w:t xml:space="preserve"> the requirements of the user</w:t>
-      </w:r>
-      <w:r>
-        <w:t xml:space="preserve"> – requirement phase</w:t>
-      </w:r>
-    </w:p>
-    <w:p>
-      <w:r>
-        <w:t>2.</w:t>
-      </w:r>
-      <w:r>
-        <w:t xml:space="preserve"> Define a design for the program</w:t>
-      </w:r>
-      <w:r>
-        <w:t xml:space="preserve"> – design phase</w:t>
-      </w:r>
-    </w:p>
-    <w:p>
-      <w:r>
+      <w:r>
+        <w:rPr>
+          <w:rFonts w:hint="eastAsia"/>
+        </w:rPr>
+        <w:t>A</w:t>
+      </w:r>
+      <w:r>
+        <w:t xml:space="preserve"> process can help to</w:t>
+      </w:r>
+      <w:r>
+        <w:t xml:space="preserve"> dissemin</w:t>
+      </w:r>
+      <w:r>
+        <w:t xml:space="preserve">ate experience between projects, because the phases are </w:t>
+      </w:r>
+      <w:r>
+        <w:t xml:space="preserve">standardised and </w:t>
+      </w:r>
+      <w:r>
+        <w:t>documented.</w:t>
+      </w:r>
+    </w:p>
+    <w:p>
+      <w:r>
+        <w:rPr>
+          <w:rFonts w:hint="eastAsia"/>
+        </w:rPr>
         <w:t>3.</w:t>
       </w:r>
       <w:r>
-        <w:t xml:space="preserve"> </w:t>
-      </w:r>
-      <w:r>
-        <w:t>Write/change program – implementation phase</w:t>
-      </w:r>
-    </w:p>
-    <w:p>
-      <w:r>
-        <w:t>4.</w:t>
-      </w:r>
-      <w:r>
-        <w:t xml:space="preserve"> </w:t>
-      </w:r>
-    </w:p>
-    <w:p>
-      <w:r>
-        <w:t>5.</w:t>
-      </w:r>
-    </w:p>
-    <w:p/>
-    <w:p>
-      <w:r>
-        <w:t xml:space="preserve">Because the client seems to be a small travel agent, an XP process should be used. </w:t>
-      </w:r>
-    </w:p>
-    <w:p>
-      <w:r>
-        <w:t>1. Planning game</w:t>
-      </w:r>
-    </w:p>
-    <w:p>
+        <w:t xml:space="preserve"> Standard processes can be tailored to the uniq</w:t>
+      </w:r>
+      <w:r>
+        <w:t>ue characteristics of a project, because the management processes for software projects are institutionalised.</w:t>
+      </w:r>
       <w:bookmarkStart w:id="0" w:name="_GoBack"/>
       <w:bookmarkEnd w:id="0"/>
     </w:p>
     <w:p>
       <w:r>
-        <w:t>2. Whole team</w:t>
-      </w:r>
-    </w:p>
-    <w:p>
-      <w:r>
-        <w:t>3. Simple design</w:t>
-      </w:r>
-    </w:p>
-    <w:p>
-      <w:r>
-        <w:t>4. Continuous Integration</w:t>
-      </w:r>
-    </w:p>
-    <w:p>
-      <w:r>
-        <w:t xml:space="preserve">5. </w:t>
+        <w:rPr>
+          <w:rFonts w:hint="eastAsia"/>
+        </w:rPr>
+        <w:t>4.</w:t>
+      </w:r>
+      <w:r>
+        <w:t xml:space="preserve"> Using a process can prevent concentrating all the workload on some intelligent individuals</w:t>
+      </w:r>
+      <w:r>
+        <w:t xml:space="preserve"> by regular scheduling</w:t>
+      </w:r>
+      <w:r>
+        <w:t>.</w:t>
+      </w:r>
+    </w:p>
+    <w:p>
+      <w:r>
+        <w:rPr>
+          <w:rFonts w:hint="eastAsia"/>
+        </w:rPr>
+        <w:t>5.</w:t>
+      </w:r>
+      <w:r>
+        <w:t xml:space="preserve"> </w:t>
+      </w:r>
+      <w:r>
+        <w:t xml:space="preserve">A process can be controlled to operate within acceptable limits, therefore </w:t>
+      </w:r>
+      <w:r>
+        <w:t xml:space="preserve">can </w:t>
+      </w:r>
+      <w:r>
+        <w:t>prioritise business and stakeholder needs</w:t>
+      </w:r>
+      <w:r>
+        <w:t>.</w:t>
+      </w:r>
+      <w:r>
+        <w:t xml:space="preserve"> </w:t>
       </w:r>
     </w:p>
     <w:sectPr>

</xml_diff>